<commit_message>
Change usage of slobodnjak to honorarac
</commit_message>
<xml_diff>
--- a/Dokumentacija/baza_podataka/opis baze podataka.docx
+++ b/Dokumentacija/baza_podataka/opis baze podataka.docx
@@ -122,11 +122,9 @@
       <w:r>
         <w:t xml:space="preserve">, klijent, </w:t>
       </w:r>
-      <w:proofErr w:type="spellStart"/>
-      <w:r>
-        <w:t>freelancer</w:t>
-      </w:r>
-      <w:proofErr w:type="spellEnd"/>
+      <w:r>
+        <w:t>honorarac</w:t>
+      </w:r>
       <w:r>
         <w:t>).</w:t>
       </w:r>
@@ -435,18 +433,23 @@
           <w:b/>
           <w:bCs/>
         </w:rPr>
-        <w:t>6. Slobodnjak</w:t>
+        <w:t xml:space="preserve">6. </w:t>
+      </w:r>
+      <w:r>
+        <w:rPr>
+          <w:b/>
+          <w:bCs/>
+        </w:rPr>
+        <w:t>Honorarac</w:t>
       </w:r>
     </w:p>
     <w:p>
       <w:r>
         <w:t xml:space="preserve">Predstavlja korisnika koji nudi usluge kao </w:t>
       </w:r>
-      <w:proofErr w:type="spellStart"/>
-      <w:r>
-        <w:t>freelancer</w:t>
-      </w:r>
-      <w:proofErr w:type="spellEnd"/>
+      <w:r>
+        <w:t>honorarac</w:t>
+      </w:r>
       <w:r>
         <w:t>.</w:t>
       </w:r>
@@ -492,11 +495,9 @@
       <w:r>
         <w:t xml:space="preserve">, edukacija, iskustvo: Tekstualna polja za profil </w:t>
       </w:r>
-      <w:proofErr w:type="spellStart"/>
-      <w:r>
-        <w:t>freelancera</w:t>
-      </w:r>
-      <w:proofErr w:type="spellEnd"/>
+      <w:r>
+        <w:t>honorarca</w:t>
+      </w:r>
       <w:r>
         <w:t>.</w:t>
       </w:r>
@@ -516,11 +517,9 @@
       <w:r>
         <w:t xml:space="preserve">: Datum kreiranja </w:t>
       </w:r>
-      <w:proofErr w:type="spellStart"/>
-      <w:r>
-        <w:t>freelance</w:t>
-      </w:r>
-      <w:proofErr w:type="spellEnd"/>
+      <w:r>
+        <w:t>honorarac</w:t>
+      </w:r>
       <w:r>
         <w:t xml:space="preserve"> profila.</w:t>
       </w:r>
@@ -615,7 +614,14 @@
           <w:b/>
           <w:bCs/>
         </w:rPr>
-        <w:t>SlobodnjakVjestina</w:t>
+        <w:t>Honorarac</w:t>
+      </w:r>
+      <w:r>
+        <w:rPr>
+          <w:b/>
+          <w:bCs/>
+        </w:rPr>
+        <w:t>Vjestina</w:t>
       </w:r>
       <w:proofErr w:type="spellEnd"/>
     </w:p>
@@ -623,11 +629,9 @@
       <w:r>
         <w:t xml:space="preserve">Povezuje </w:t>
       </w:r>
-      <w:proofErr w:type="spellStart"/>
-      <w:r>
-        <w:t>freelancere</w:t>
-      </w:r>
-      <w:proofErr w:type="spellEnd"/>
+      <w:r>
+        <w:t>honorarce</w:t>
+      </w:r>
       <w:r>
         <w:t xml:space="preserve"> s vještinama koje posjeduju.</w:t>
       </w:r>
@@ -655,7 +659,13 @@
       </w:r>
       <w:proofErr w:type="spellEnd"/>
       <w:r>
-        <w:t>: Strani ključ prema Slobodnjak.</w:t>
+        <w:t xml:space="preserve">: Strani ključ prema </w:t>
+      </w:r>
+      <w:r>
+        <w:t>Honorarac</w:t>
+      </w:r>
+      <w:r>
+        <w:t>.</w:t>
       </w:r>
     </w:p>
     <w:p>
@@ -954,11 +964,9 @@
       <w:r>
         <w:t xml:space="preserve">Predstavlja ponudu </w:t>
       </w:r>
-      <w:proofErr w:type="spellStart"/>
-      <w:r>
-        <w:t>freelancera</w:t>
-      </w:r>
-      <w:proofErr w:type="spellEnd"/>
+      <w:r>
+        <w:t>honorarca</w:t>
+      </w:r>
       <w:r>
         <w:t xml:space="preserve"> za neki projekt.</w:t>
       </w:r>
@@ -1023,7 +1031,7 @@
       </w:r>
       <w:proofErr w:type="spellStart"/>
       <w:r>
-        <w:t>freelancer</w:t>
+        <w:t>honorarc</w:t>
       </w:r>
       <w:proofErr w:type="spellEnd"/>
       <w:r>
@@ -1075,7 +1083,13 @@
       </w:r>
       <w:proofErr w:type="spellEnd"/>
       <w:r>
-        <w:t>: Strani ključ prema Slobodnjak.</w:t>
+        <w:t xml:space="preserve">: Strani ključ prema </w:t>
+      </w:r>
+      <w:r>
+        <w:t>Honorarac</w:t>
+      </w:r>
+      <w:r>
+        <w:t>.</w:t>
       </w:r>
     </w:p>
     <w:p/>
@@ -1404,11 +1418,9 @@
       <w:r>
         <w:t xml:space="preserve">Inicijativa naručitelja prema </w:t>
       </w:r>
-      <w:proofErr w:type="spellStart"/>
-      <w:r>
-        <w:t>freelanceru</w:t>
-      </w:r>
-      <w:proofErr w:type="spellEnd"/>
+      <w:r>
+        <w:t>honorarcu</w:t>
+      </w:r>
       <w:r>
         <w:t xml:space="preserve"> za izradu projekta.</w:t>
       </w:r>
@@ -1465,11 +1477,20 @@
       <w:proofErr w:type="spellStart"/>
       <w:r>
         <w:lastRenderedPageBreak/>
-        <w:t>slobodnjak_id</w:t>
+        <w:t>honorarac</w:t>
+      </w:r>
+      <w:r>
+        <w:t>_id</w:t>
       </w:r>
       <w:proofErr w:type="spellEnd"/>
       <w:r>
-        <w:t>: Strani ključ prema Slobodnjak.</w:t>
+        <w:t xml:space="preserve">: Strani ključ prema </w:t>
+      </w:r>
+      <w:r>
+        <w:t>Honorarac</w:t>
+      </w:r>
+      <w:r>
+        <w:t>.</w:t>
       </w:r>
     </w:p>
     <w:p>
@@ -6065,6 +6086,7 @@
   <w:style w:type="character" w:default="1" w:styleId="Zadanifontodlomka">
     <w:name w:val="Default Paragraph Font"/>
     <w:uiPriority w:val="1"/>
+    <w:semiHidden/>
     <w:unhideWhenUsed/>
   </w:style>
   <w:style w:type="table" w:default="1" w:styleId="Obinatablica">

</xml_diff>